<commit_message>
Exercicio Ponto em Java
</commit_message>
<xml_diff>
--- a/5Semestre/redesComputadores/Aula 04.docx
+++ b/5Semestre/redesComputadores/Aula 04.docx
@@ -1849,217 +1849,9 @@
       <w:r>
         <w:rPr>
           <w:rFonts w:ascii="Arial" w:hAnsi="Arial" w:cs="Arial"/>
-          <w:b/>
-          <w:sz w:val="24"/>
-        </w:rPr>
-        <w:t>Broadcast:</w:t>
-      </w:r>
-      <w:r>
-        <w:rPr>
-          <w:rFonts w:ascii="Arial" w:hAnsi="Arial" w:cs="Arial"/>
-          <w:sz w:val="24"/>
-        </w:rPr>
-        <w:t xml:space="preserve"> 195.120.5.131</w:t>
-      </w:r>
-      <w:r>
-        <w:rPr>
-          <w:rFonts w:ascii="Arial" w:hAnsi="Arial" w:cs="Arial"/>
-          <w:sz w:val="24"/>
-        </w:rPr>
-        <w:t xml:space="preserve"> (128+3=131)</w:t>
-      </w:r>
-    </w:p>
-    <w:p>
-      <w:pPr>
-        <w:rPr>
-          <w:rFonts w:ascii="Arial" w:hAnsi="Arial" w:cs="Arial"/>
-          <w:sz w:val="24"/>
-        </w:rPr>
-      </w:pPr>
-      <w:r>
-        <w:rPr>
-          <w:rFonts w:ascii="Arial" w:hAnsi="Arial" w:cs="Arial"/>
-          <w:b/>
-          <w:sz w:val="24"/>
-        </w:rPr>
-        <w:t>Hosts</w:t>
-      </w:r>
-      <w:r>
-        <w:rPr>
-          <w:rFonts w:ascii="Arial" w:hAnsi="Arial" w:cs="Arial"/>
-          <w:sz w:val="24"/>
-        </w:rPr>
-        <w:t>: 195.120.5.129 à 195.120.5.130</w:t>
-      </w:r>
-    </w:p>
-    <w:p>
-      <w:pPr>
-        <w:rPr>
-          <w:rFonts w:ascii="Arial" w:hAnsi="Arial" w:cs="Arial"/>
-          <w:sz w:val="24"/>
-        </w:rPr>
-      </w:pPr>
-    </w:p>
-    <w:p>
-      <w:pPr>
-        <w:rPr>
-          <w:rFonts w:ascii="Arial" w:hAnsi="Arial" w:cs="Arial"/>
-          <w:b/>
-          <w:color w:val="385623" w:themeColor="accent6" w:themeShade="80"/>
-          <w:sz w:val="24"/>
-        </w:rPr>
-      </w:pPr>
-      <w:r>
-        <w:rPr>
-          <w:rFonts w:ascii="Arial" w:hAnsi="Arial" w:cs="Arial"/>
-          <w:b/>
-          <w:color w:val="385623" w:themeColor="accent6" w:themeShade="80"/>
-          <w:sz w:val="24"/>
-        </w:rPr>
-        <w:t>É necessário uma rede Paulista-</w:t>
-      </w:r>
-      <w:r>
-        <w:rPr>
-          <w:rFonts w:ascii="Arial" w:hAnsi="Arial" w:cs="Arial"/>
-          <w:b/>
-          <w:color w:val="385623" w:themeColor="accent6" w:themeShade="80"/>
-          <w:sz w:val="24"/>
-        </w:rPr>
-        <w:t>Guarulhos</w:t>
-      </w:r>
-    </w:p>
-    <w:p>
-      <w:pPr>
-        <w:rPr>
-          <w:rFonts w:ascii="Arial" w:hAnsi="Arial" w:cs="Arial"/>
-          <w:sz w:val="24"/>
-        </w:rPr>
-      </w:pPr>
-      <w:r>
-        <w:rPr>
-          <w:rFonts w:ascii="Arial" w:hAnsi="Arial" w:cs="Arial"/>
-          <w:b/>
-          <w:sz w:val="24"/>
-        </w:rPr>
-        <w:t>Rede:</w:t>
-      </w:r>
-      <w:r>
-        <w:rPr>
-          <w:rFonts w:ascii="Arial" w:hAnsi="Arial" w:cs="Arial"/>
-          <w:sz w:val="24"/>
-        </w:rPr>
-        <w:t xml:space="preserve"> 195.120.5.132</w:t>
-      </w:r>
-      <w:r>
-        <w:rPr>
-          <w:rFonts w:ascii="Arial" w:hAnsi="Arial" w:cs="Arial"/>
-          <w:sz w:val="24"/>
-        </w:rPr>
-        <w:t>/30</w:t>
-      </w:r>
-    </w:p>
-    <w:p>
-      <w:pPr>
-        <w:rPr>
-          <w:rFonts w:ascii="Arial" w:hAnsi="Arial" w:cs="Arial"/>
-          <w:sz w:val="24"/>
-        </w:rPr>
-      </w:pPr>
-      <w:r>
-        <w:rPr>
-          <w:rFonts w:ascii="Arial" w:hAnsi="Arial" w:cs="Arial"/>
-          <w:sz w:val="24"/>
-        </w:rPr>
-        <w:t>Foi utilizado 2 bits</w:t>
-      </w:r>
-    </w:p>
-    <w:p>
-      <w:pPr>
-        <w:rPr>
-          <w:rFonts w:ascii="Arial" w:hAnsi="Arial" w:cs="Arial"/>
-          <w:sz w:val="24"/>
-        </w:rPr>
-      </w:pPr>
-      <w:r>
-        <w:rPr>
-          <w:rFonts w:ascii="Arial" w:hAnsi="Arial" w:cs="Arial"/>
-          <w:sz w:val="24"/>
-        </w:rPr>
-        <w:t>2^2 = 4</w:t>
-      </w:r>
-    </w:p>
-    <w:p>
-      <w:pPr>
-        <w:rPr>
-          <w:rFonts w:ascii="Arial" w:hAnsi="Arial" w:cs="Arial"/>
-          <w:sz w:val="24"/>
-        </w:rPr>
-      </w:pPr>
-      <w:r>
-        <w:rPr>
-          <w:rFonts w:ascii="Arial" w:hAnsi="Arial" w:cs="Arial"/>
-          <w:b/>
-          <w:sz w:val="24"/>
-        </w:rPr>
-        <w:t>Broadcast:</w:t>
-      </w:r>
-      <w:r>
-        <w:rPr>
-          <w:rFonts w:ascii="Arial" w:hAnsi="Arial" w:cs="Arial"/>
-          <w:sz w:val="24"/>
-        </w:rPr>
-        <w:t xml:space="preserve"> 195.120.5.13</w:t>
-      </w:r>
-      <w:r>
-        <w:rPr>
-          <w:rFonts w:ascii="Arial" w:hAnsi="Arial" w:cs="Arial"/>
-          <w:sz w:val="24"/>
-        </w:rPr>
-        <w:t>5 (132+3 = 135)</w:t>
-      </w:r>
-    </w:p>
-    <w:p>
-      <w:pPr>
-        <w:rPr>
-          <w:rFonts w:ascii="Arial" w:hAnsi="Arial" w:cs="Arial"/>
-          <w:sz w:val="24"/>
-        </w:rPr>
-      </w:pPr>
-      <w:r>
-        <w:rPr>
-          <w:rFonts w:ascii="Arial" w:hAnsi="Arial" w:cs="Arial"/>
-          <w:b/>
-          <w:sz w:val="24"/>
-        </w:rPr>
-        <w:t>Hosts</w:t>
-      </w:r>
-      <w:r>
-        <w:rPr>
-          <w:rFonts w:ascii="Arial" w:hAnsi="Arial" w:cs="Arial"/>
-          <w:sz w:val="24"/>
-        </w:rPr>
-        <w:t>: 195.120.5.</w:t>
-      </w:r>
-      <w:r>
-        <w:rPr>
-          <w:rFonts w:ascii="Arial" w:hAnsi="Arial" w:cs="Arial"/>
-          <w:sz w:val="24"/>
-        </w:rPr>
-        <w:t>133</w:t>
-      </w:r>
-      <w:r>
-        <w:rPr>
-          <w:rFonts w:ascii="Arial" w:hAnsi="Arial" w:cs="Arial"/>
-          <w:sz w:val="24"/>
-        </w:rPr>
-        <w:t xml:space="preserve"> à 195.120.5.</w:t>
-      </w:r>
-      <w:r>
-        <w:rPr>
-          <w:rFonts w:ascii="Arial" w:hAnsi="Arial" w:cs="Arial"/>
-          <w:sz w:val="24"/>
-        </w:rPr>
-        <w:t>134</w:t>
+          <w:sz w:val="24"/>
+        </w:rPr>
+        <w:t>2^2=4</w:t>
       </w:r>
       <w:bookmarkStart w:id="0" w:name="_GoBack"/>
       <w:bookmarkEnd w:id="0"/>
@@ -2074,11 +1866,199 @@
       <w:r>
         <w:rPr>
           <w:rFonts w:ascii="Arial" w:hAnsi="Arial" w:cs="Arial"/>
+          <w:b/>
+          <w:sz w:val="24"/>
+        </w:rPr>
+        <w:t>Broadcast:</w:t>
+      </w:r>
+      <w:r>
+        <w:rPr>
+          <w:rFonts w:ascii="Arial" w:hAnsi="Arial" w:cs="Arial"/>
+          <w:sz w:val="24"/>
+        </w:rPr>
+        <w:t xml:space="preserve"> 195.120.5.131</w:t>
+      </w:r>
+      <w:r>
+        <w:rPr>
+          <w:rFonts w:ascii="Arial" w:hAnsi="Arial" w:cs="Arial"/>
+          <w:sz w:val="24"/>
+        </w:rPr>
+        <w:t xml:space="preserve"> (128+3=131)</w:t>
+      </w:r>
+    </w:p>
+    <w:p>
+      <w:pPr>
+        <w:rPr>
+          <w:rFonts w:ascii="Arial" w:hAnsi="Arial" w:cs="Arial"/>
+          <w:sz w:val="24"/>
+        </w:rPr>
+      </w:pPr>
+      <w:r>
+        <w:rPr>
+          <w:rFonts w:ascii="Arial" w:hAnsi="Arial" w:cs="Arial"/>
+          <w:b/>
+          <w:sz w:val="24"/>
+        </w:rPr>
+        <w:t>Hosts</w:t>
+      </w:r>
+      <w:r>
+        <w:rPr>
+          <w:rFonts w:ascii="Arial" w:hAnsi="Arial" w:cs="Arial"/>
+          <w:sz w:val="24"/>
+        </w:rPr>
+        <w:t>: 195.120.5.129 à 195.120.5.130</w:t>
+      </w:r>
+    </w:p>
+    <w:p>
+      <w:pPr>
+        <w:rPr>
+          <w:rFonts w:ascii="Arial" w:hAnsi="Arial" w:cs="Arial"/>
+          <w:sz w:val="24"/>
+        </w:rPr>
+      </w:pPr>
+    </w:p>
+    <w:p>
+      <w:pPr>
+        <w:rPr>
+          <w:rFonts w:ascii="Arial" w:hAnsi="Arial" w:cs="Arial"/>
+          <w:b/>
+          <w:color w:val="385623" w:themeColor="accent6" w:themeShade="80"/>
+          <w:sz w:val="24"/>
+        </w:rPr>
+      </w:pPr>
+      <w:r>
+        <w:rPr>
+          <w:rFonts w:ascii="Arial" w:hAnsi="Arial" w:cs="Arial"/>
+          <w:b/>
+          <w:color w:val="385623" w:themeColor="accent6" w:themeShade="80"/>
+          <w:sz w:val="24"/>
+        </w:rPr>
+        <w:t>É necessário uma rede Paulista-</w:t>
+      </w:r>
+      <w:r>
+        <w:rPr>
+          <w:rFonts w:ascii="Arial" w:hAnsi="Arial" w:cs="Arial"/>
+          <w:b/>
+          <w:color w:val="385623" w:themeColor="accent6" w:themeShade="80"/>
+          <w:sz w:val="24"/>
+        </w:rPr>
+        <w:t>Guarulhos</w:t>
+      </w:r>
+    </w:p>
+    <w:p>
+      <w:pPr>
+        <w:rPr>
+          <w:rFonts w:ascii="Arial" w:hAnsi="Arial" w:cs="Arial"/>
+          <w:sz w:val="24"/>
+        </w:rPr>
+      </w:pPr>
+      <w:r>
+        <w:rPr>
+          <w:rFonts w:ascii="Arial" w:hAnsi="Arial" w:cs="Arial"/>
+          <w:b/>
+          <w:sz w:val="24"/>
+        </w:rPr>
+        <w:t>Rede:</w:t>
+      </w:r>
+      <w:r>
+        <w:rPr>
+          <w:rFonts w:ascii="Arial" w:hAnsi="Arial" w:cs="Arial"/>
+          <w:sz w:val="24"/>
+        </w:rPr>
+        <w:t xml:space="preserve"> 195.120.5.132/30</w:t>
+      </w:r>
+    </w:p>
+    <w:p>
+      <w:pPr>
+        <w:rPr>
+          <w:rFonts w:ascii="Arial" w:hAnsi="Arial" w:cs="Arial"/>
+          <w:sz w:val="24"/>
+        </w:rPr>
+      </w:pPr>
+      <w:r>
+        <w:rPr>
+          <w:rFonts w:ascii="Arial" w:hAnsi="Arial" w:cs="Arial"/>
+          <w:sz w:val="24"/>
+        </w:rPr>
+        <w:t>Foi utilizado 2 bits</w:t>
+      </w:r>
+    </w:p>
+    <w:p>
+      <w:pPr>
+        <w:rPr>
+          <w:rFonts w:ascii="Arial" w:hAnsi="Arial" w:cs="Arial"/>
+          <w:sz w:val="24"/>
+        </w:rPr>
+      </w:pPr>
+      <w:r>
+        <w:rPr>
+          <w:rFonts w:ascii="Arial" w:hAnsi="Arial" w:cs="Arial"/>
+          <w:sz w:val="24"/>
+        </w:rPr>
+        <w:t>2^2 = 4</w:t>
+      </w:r>
+    </w:p>
+    <w:p>
+      <w:pPr>
+        <w:rPr>
+          <w:rFonts w:ascii="Arial" w:hAnsi="Arial" w:cs="Arial"/>
+          <w:sz w:val="24"/>
+        </w:rPr>
+      </w:pPr>
+      <w:r>
+        <w:rPr>
+          <w:rFonts w:ascii="Arial" w:hAnsi="Arial" w:cs="Arial"/>
+          <w:b/>
+          <w:sz w:val="24"/>
+        </w:rPr>
+        <w:t>Broadcast:</w:t>
+      </w:r>
+      <w:r>
+        <w:rPr>
+          <w:rFonts w:ascii="Arial" w:hAnsi="Arial" w:cs="Arial"/>
+          <w:sz w:val="24"/>
+        </w:rPr>
+        <w:t xml:space="preserve"> 195.120.5.135 (132+3 = 135)</w:t>
+      </w:r>
+    </w:p>
+    <w:p>
+      <w:pPr>
+        <w:rPr>
+          <w:rFonts w:ascii="Arial" w:hAnsi="Arial" w:cs="Arial"/>
+          <w:sz w:val="24"/>
+        </w:rPr>
+      </w:pPr>
+      <w:r>
+        <w:rPr>
+          <w:rFonts w:ascii="Arial" w:hAnsi="Arial" w:cs="Arial"/>
+          <w:b/>
+          <w:sz w:val="24"/>
+        </w:rPr>
+        <w:lastRenderedPageBreak/>
+        <w:t>Hosts</w:t>
+      </w:r>
+      <w:r>
+        <w:rPr>
+          <w:rFonts w:ascii="Arial" w:hAnsi="Arial" w:cs="Arial"/>
+          <w:sz w:val="24"/>
+        </w:rPr>
+        <w:t>: 195.120.5.133 à 195.120.5.134</w:t>
+      </w:r>
+    </w:p>
+    <w:p>
+      <w:pPr>
+        <w:rPr>
+          <w:rFonts w:ascii="Arial" w:hAnsi="Arial" w:cs="Arial"/>
+          <w:sz w:val="24"/>
+        </w:rPr>
+      </w:pPr>
+      <w:r>
+        <w:rPr>
+          <w:rFonts w:ascii="Arial" w:hAnsi="Arial" w:cs="Arial"/>
           <w:noProof/>
           <w:sz w:val="24"/>
           <w:lang w:eastAsia="pt-BR"/>
         </w:rPr>
-        <w:lastRenderedPageBreak/>
         <w:drawing>
           <wp:anchor distT="0" distB="0" distL="114300" distR="114300" simplePos="0" relativeHeight="251661312" behindDoc="0" locked="0" layoutInCell="1" allowOverlap="1">
             <wp:simplePos x="0" y="0"/>
@@ -3074,7 +3054,7 @@
 </file>
 
 <file path=customXml/itemProps1.xml><?xml version="1.0" encoding="utf-8"?>
-<ds:datastoreItem xmlns:ds="http://schemas.openxmlformats.org/officeDocument/2006/customXml" ds:itemID="{B5604376-7F89-4F34-9D1C-EF0FED0FA7D7}">
+<ds:datastoreItem xmlns:ds="http://schemas.openxmlformats.org/officeDocument/2006/customXml" ds:itemID="{FFDBBB78-12C3-4ABF-B74E-C57A55423FB5}">
   <ds:schemaRefs>
     <ds:schemaRef ds:uri="http://schemas.openxmlformats.org/officeDocument/2006/bibliography"/>
   </ds:schemaRefs>

</xml_diff>